<commit_message>
Nieuw agenda punt + Besch statistieken pagina
</commit_message>
<xml_diff>
--- a/docs/agenda points/02_03.docx
+++ b/docs/agenda points/02_03.docx
@@ -654,6 +654,64 @@
           <w:sz w:val="30"/>
         </w:rPr>
         <w:t xml:space="preserve"> (more info)</w:t>
+      </w:r>
+    </w:p>
+    <w:p>
+      <w:pPr>
+        <w:numPr>
+          <w:ilvl w:val="0"/>
+          <w:numId w:val="1"/>
+        </w:numPr>
+        <w:tabs>
+          <w:tab w:val="left" w:pos="360"/>
+        </w:tabs>
+        <w:spacing w:after="120"/>
+        <w:ind w:left="360" w:hanging="360"/>
+        <w:rPr>
+          <w:rFonts w:ascii="Arial" w:eastAsia="Arial" w:hAnsi="Arial" w:cs="Arial"/>
+          <w:color w:val="595959"/>
+          <w:sz w:val="30"/>
+        </w:rPr>
+      </w:pPr>
+      <w:r>
+        <w:rPr>
+          <w:rFonts w:ascii="Arial" w:eastAsia="Arial" w:hAnsi="Arial" w:cs="Arial"/>
+          <w:color w:val="595959"/>
+          <w:sz w:val="30"/>
+        </w:rPr>
+        <w:t>S</w:t>
+      </w:r>
+      <w:r>
+        <w:rPr>
+          <w:rFonts w:ascii="Arial" w:eastAsia="Arial" w:hAnsi="Arial" w:cs="Arial"/>
+          <w:color w:val="595959"/>
+          <w:sz w:val="30"/>
+        </w:rPr>
+        <w:t>tatestieken</w:t>
+      </w:r>
+      <w:r>
+        <w:rPr>
+          <w:rFonts w:ascii="Arial" w:eastAsia="Arial" w:hAnsi="Arial" w:cs="Arial"/>
+          <w:color w:val="595959"/>
+          <w:sz w:val="30"/>
+        </w:rPr>
+        <w:t>pagina(printen</w:t>
+      </w:r>
+      <w:r>
+        <w:rPr>
+          <w:rFonts w:ascii="Arial" w:eastAsia="Arial" w:hAnsi="Arial" w:cs="Arial"/>
+          <w:color w:val="595959"/>
+          <w:sz w:val="30"/>
+        </w:rPr>
+        <w:t>, doormailen</w:t>
+      </w:r>
+      <w:r>
+        <w:rPr>
+          <w:rFonts w:ascii="Arial" w:eastAsia="Arial" w:hAnsi="Arial" w:cs="Arial"/>
+          <w:color w:val="595959"/>
+          <w:sz w:val="30"/>
+        </w:rPr>
+        <w:t>)</w:t>
       </w:r>
       <w:bookmarkStart w:id="0" w:name="_GoBack"/>
       <w:bookmarkEnd w:id="0"/>

</xml_diff>